<commit_message>
refined codes, added progress & duration fields
</commit_message>
<xml_diff>
--- a/Person Alert Codes Guidance v1.1.docx
+++ b/Person Alert Codes Guidance v1.1.docx
@@ -138,16 +138,19 @@
           <w:b/>
           <w:bCs/>
         </w:rPr>
-        <w:t>Person Alert Module</w:t>
+        <w:t xml:space="preserve">Person Alert </w:t>
+      </w:r>
+      <w:r>
+        <w:rPr>
+          <w:b/>
+          <w:bCs/>
+        </w:rPr>
+        <w:t>Code</w:t>
       </w:r>
       <w:r>
         <w:t xml:space="preserve"> provides a </w:t>
       </w:r>
       <w:r>
-        <w:rPr>
-          <w:b/>
-          <w:bCs/>
-        </w:rPr>
         <w:t>standardised, structured framework</w:t>
       </w:r>
       <w:r>
@@ -226,7 +229,15 @@
         <w:t>repairs and legal compliance</w:t>
       </w:r>
       <w:r>
-        <w:t xml:space="preserve">, especially in light of </w:t>
+        <w:t xml:space="preserve">, especially </w:t>
+      </w:r>
+      <w:proofErr w:type="gramStart"/>
+      <w:r>
+        <w:t>in light of</w:t>
+      </w:r>
+      <w:proofErr w:type="gramEnd"/>
+      <w:r>
+        <w:t xml:space="preserve"> </w:t>
       </w:r>
       <w:r>
         <w:rPr>
@@ -781,7 +792,15 @@
     </w:tbl>
     <w:p>
       <w:r>
-        <w:t>Each code follows the format CATEGORY.NUMBER.SUBNUMBER, e.g. MED1.01 for Asthma.</w:t>
+        <w:t xml:space="preserve">Each code follows the format </w:t>
+      </w:r>
+      <w:proofErr w:type="gramStart"/>
+      <w:r>
+        <w:t>CATEGORY.NUMBER.SUBNUMBER</w:t>
+      </w:r>
+      <w:proofErr w:type="gramEnd"/>
+      <w:r>
+        <w:t>, e.g. MED1.01 for Asthma.</w:t>
       </w:r>
     </w:p>
     <w:p>
@@ -1138,13 +1157,8 @@
           <w:numId w:val="5"/>
         </w:numPr>
       </w:pPr>
-      <w:proofErr w:type="spellStart"/>
-      <w:r>
-        <w:t>All</w:t>
-      </w:r>
-      <w:proofErr w:type="spellEnd"/>
-      <w:r>
-        <w:t xml:space="preserve"> alerts must be handled in line with GDPR and data minimisation principles.</w:t>
+      <w:r>
+        <w:t>All alerts must be handled in line with GDPR and data minimisation principles.</w:t>
       </w:r>
     </w:p>
     <w:p>

</xml_diff>

<commit_message>
changed MTH to MH for Mental Health
</commit_message>
<xml_diff>
--- a/Person Alert Codes Guidance v1.1.docx
+++ b/Person Alert Codes Guidance v1.1.docx
@@ -518,6 +518,7 @@
         <w:tc>
           <w:tcPr>
             <w:tcW w:w="0" w:type="auto"/>
+            <w:tcMar/>
             <w:hideMark/>
           </w:tcPr>
           <w:p>
@@ -539,6 +540,7 @@
         <w:tc>
           <w:tcPr>
             <w:tcW w:w="765" w:type="dxa"/>
+            <w:tcMar/>
             <w:hideMark/>
           </w:tcPr>
           <w:p>
@@ -560,6 +562,7 @@
         <w:tc>
           <w:tcPr>
             <w:tcW w:w="6429" w:type="dxa"/>
+            <w:tcMar/>
             <w:hideMark/>
           </w:tcPr>
           <w:p>
@@ -583,6 +586,7 @@
         <w:tc>
           <w:tcPr>
             <w:tcW w:w="0" w:type="auto"/>
+            <w:tcMar/>
             <w:hideMark/>
           </w:tcPr>
           <w:p>
@@ -594,6 +598,7 @@
         <w:tc>
           <w:tcPr>
             <w:tcW w:w="765" w:type="dxa"/>
+            <w:tcMar/>
             <w:hideMark/>
           </w:tcPr>
           <w:p>
@@ -605,6 +610,7 @@
         <w:tc>
           <w:tcPr>
             <w:tcW w:w="6429" w:type="dxa"/>
+            <w:tcMar/>
             <w:hideMark/>
           </w:tcPr>
           <w:p>
@@ -618,6 +624,7 @@
         <w:tc>
           <w:tcPr>
             <w:tcW w:w="0" w:type="auto"/>
+            <w:tcMar/>
             <w:hideMark/>
           </w:tcPr>
           <w:p>
@@ -629,6 +636,7 @@
         <w:tc>
           <w:tcPr>
             <w:tcW w:w="765" w:type="dxa"/>
+            <w:tcMar/>
             <w:hideMark/>
           </w:tcPr>
           <w:p>
@@ -640,6 +648,7 @@
         <w:tc>
           <w:tcPr>
             <w:tcW w:w="6429" w:type="dxa"/>
+            <w:tcMar/>
             <w:hideMark/>
           </w:tcPr>
           <w:p>
@@ -653,6 +662,7 @@
         <w:tc>
           <w:tcPr>
             <w:tcW w:w="0" w:type="auto"/>
+            <w:tcMar/>
             <w:hideMark/>
           </w:tcPr>
           <w:p>
@@ -664,6 +674,7 @@
         <w:tc>
           <w:tcPr>
             <w:tcW w:w="765" w:type="dxa"/>
+            <w:tcMar/>
             <w:hideMark/>
           </w:tcPr>
           <w:p>
@@ -675,6 +686,7 @@
         <w:tc>
           <w:tcPr>
             <w:tcW w:w="6429" w:type="dxa"/>
+            <w:tcMar/>
             <w:hideMark/>
           </w:tcPr>
           <w:p>
@@ -688,6 +700,7 @@
         <w:tc>
           <w:tcPr>
             <w:tcW w:w="0" w:type="auto"/>
+            <w:tcMar/>
             <w:hideMark/>
           </w:tcPr>
           <w:p>
@@ -699,6 +712,7 @@
         <w:tc>
           <w:tcPr>
             <w:tcW w:w="765" w:type="dxa"/>
+            <w:tcMar/>
             <w:hideMark/>
           </w:tcPr>
           <w:p>
@@ -710,6 +724,7 @@
         <w:tc>
           <w:tcPr>
             <w:tcW w:w="6429" w:type="dxa"/>
+            <w:tcMar/>
             <w:hideMark/>
           </w:tcPr>
           <w:p>
@@ -723,10 +738,13 @@
         <w:tc>
           <w:tcPr>
             <w:tcW w:w="0" w:type="auto"/>
+            <w:tcMar/>
             <w:hideMark/>
           </w:tcPr>
-          <w:p>
+          <w:p w14:noSpellErr="1">
+            <w:commentRangeStart w:id="1987956934"/>
             <w:r>
+              <w:rPr/>
               <w:t>Mental Health</w:t>
             </w:r>
           </w:p>
@@ -734,17 +752,27 @@
         <w:tc>
           <w:tcPr>
             <w:tcW w:w="765" w:type="dxa"/>
+            <w:tcMar/>
             <w:hideMark/>
           </w:tcPr>
-          <w:p>
+          <w:p w14:noSpellErr="1">
             <w:r>
+              <w:rPr/>
               <w:t>VUL</w:t>
+            </w:r>
+            <w:commentRangeEnd w:id="1987956934"/>
+            <w:r>
+              <w:rPr>
+                <w:rStyle w:val="CommentReference"/>
+              </w:rPr>
+              <w:commentReference w:id="1987956934"/>
             </w:r>
           </w:p>
         </w:tc>
         <w:tc>
           <w:tcPr>
             <w:tcW w:w="6429" w:type="dxa"/>
+            <w:tcMar/>
             <w:hideMark/>
           </w:tcPr>
           <w:p>
@@ -758,6 +786,7 @@
         <w:tc>
           <w:tcPr>
             <w:tcW w:w="0" w:type="auto"/>
+            <w:tcMar/>
             <w:hideMark/>
           </w:tcPr>
           <w:p>
@@ -769,6 +798,7 @@
         <w:tc>
           <w:tcPr>
             <w:tcW w:w="765" w:type="dxa"/>
+            <w:tcMar/>
             <w:hideMark/>
           </w:tcPr>
           <w:p>
@@ -780,6 +810,7 @@
         <w:tc>
           <w:tcPr>
             <w:tcW w:w="6429" w:type="dxa"/>
+            <w:tcMar/>
             <w:hideMark/>
           </w:tcPr>
           <w:p>
@@ -1925,13 +1956,52 @@
       </w:r>
     </w:p>
     <w:sectPr>
-      <w:pgSz w:w="11906" w:h="16838"/>
+      <w:pgSz w:w="11906" w:h="16838" w:orient="portrait"/>
       <w:pgMar w:top="1440" w:right="1440" w:bottom="1440" w:left="1440" w:header="708" w:footer="708" w:gutter="0"/>
       <w:cols w:space="708"/>
       <w:docGrid w:linePitch="360"/>
     </w:sectPr>
   </w:body>
 </w:document>
+</file>
+
+<file path=word/comments.xml><?xml version="1.0" encoding="utf-8"?>
+<w:comments xmlns:w14="http://schemas.microsoft.com/office/word/2010/wordml" xmlns:w="http://schemas.openxmlformats.org/wordprocessingml/2006/main">
+  <w:comment xmlns:w="http://schemas.openxmlformats.org/wordprocessingml/2006/main" w:initials="SH" w:author="Simon Hall" w:date="2025-07-29T13:44:35" w:id="1987956934">
+    <w:p xmlns:w14="http://schemas.microsoft.com/office/word/2010/wordml" xmlns:w="http://schemas.openxmlformats.org/wordprocessingml/2006/main">
+      <w:pPr>
+        <w:pStyle w:val="CommentText"/>
+      </w:pPr>
+      <w:r>
+        <w:rPr>
+          <w:rStyle w:val="CommentReference"/>
+        </w:rPr>
+        <w:annotationRef/>
+      </w:r>
+      <w:r>
+        <w:t>I get this is grouped vulnerability, but is that more broad, should the Prefix be MH?</w:t>
+      </w:r>
+    </w:p>
+  </w:comment>
+</w:comments>
+</file>
+
+<file path=word/commentsExtended.xml><?xml version="1.0" encoding="utf-8"?>
+<w15:commentsEx xmlns:mc="http://schemas.openxmlformats.org/markup-compatibility/2006" xmlns:w15="http://schemas.microsoft.com/office/word/2012/wordml" mc:Ignorable="w15">
+  <w15:commentEx w15:done="0" w15:paraId="1A2BA9F3"/>
+</w15:commentsEx>
+</file>
+
+<file path=word/commentsExtensible.xml><?xml version="1.0" encoding="utf-8"?>
+<w16cex:commentsExtensible xmlns:w16="http://schemas.microsoft.com/office/word/2018/wordml" xmlns:w16cex="http://schemas.microsoft.com/office/word/2018/wordml/cex" xmlns:mc="http://schemas.openxmlformats.org/markup-compatibility/2006" mc:Ignorable="w16 w16cex">
+  <w16cex:commentExtensible w16cex:durableId="15497FA0" w16cex:dateUtc="2025-07-29T12:44:35.061Z"/>
+</w16cex:commentsExtensible>
+</file>
+
+<file path=word/commentsIds.xml><?xml version="1.0" encoding="utf-8"?>
+<w16cid:commentsIds xmlns:mc="http://schemas.openxmlformats.org/markup-compatibility/2006" xmlns:w16cid="http://schemas.microsoft.com/office/word/2016/wordml/cid" mc:Ignorable="w16cid">
+  <w16cid:commentId w16cid:paraId="1A2BA9F3" w16cid:durableId="15497FA0"/>
+</w16cid:commentsIds>
 </file>
 
 <file path=word/numbering.xml><?xml version="1.0" encoding="utf-8"?>
@@ -1952,7 +2022,7 @@
         <w:ind w:left="720" w:hanging="360"/>
       </w:pPr>
       <w:rPr>
-        <w:rFonts w:ascii="Symbol" w:hAnsi="Symbol" w:hint="default"/>
+        <w:rFonts w:hint="default" w:ascii="Symbol" w:hAnsi="Symbol"/>
         <w:sz w:val="20"/>
       </w:rPr>
     </w:lvl>
@@ -1968,7 +2038,7 @@
         <w:ind w:left="1440" w:hanging="360"/>
       </w:pPr>
       <w:rPr>
-        <w:rFonts w:ascii="Courier New" w:hAnsi="Courier New" w:hint="default"/>
+        <w:rFonts w:hint="default" w:ascii="Courier New" w:hAnsi="Courier New"/>
         <w:sz w:val="20"/>
       </w:rPr>
     </w:lvl>
@@ -1984,7 +2054,7 @@
         <w:ind w:left="2160" w:hanging="360"/>
       </w:pPr>
       <w:rPr>
-        <w:rFonts w:ascii="Wingdings" w:hAnsi="Wingdings" w:hint="default"/>
+        <w:rFonts w:hint="default" w:ascii="Wingdings" w:hAnsi="Wingdings"/>
         <w:sz w:val="20"/>
       </w:rPr>
     </w:lvl>
@@ -2000,7 +2070,7 @@
         <w:ind w:left="2880" w:hanging="360"/>
       </w:pPr>
       <w:rPr>
-        <w:rFonts w:ascii="Wingdings" w:hAnsi="Wingdings" w:hint="default"/>
+        <w:rFonts w:hint="default" w:ascii="Wingdings" w:hAnsi="Wingdings"/>
         <w:sz w:val="20"/>
       </w:rPr>
     </w:lvl>
@@ -2016,7 +2086,7 @@
         <w:ind w:left="3600" w:hanging="360"/>
       </w:pPr>
       <w:rPr>
-        <w:rFonts w:ascii="Wingdings" w:hAnsi="Wingdings" w:hint="default"/>
+        <w:rFonts w:hint="default" w:ascii="Wingdings" w:hAnsi="Wingdings"/>
         <w:sz w:val="20"/>
       </w:rPr>
     </w:lvl>
@@ -2032,7 +2102,7 @@
         <w:ind w:left="4320" w:hanging="360"/>
       </w:pPr>
       <w:rPr>
-        <w:rFonts w:ascii="Wingdings" w:hAnsi="Wingdings" w:hint="default"/>
+        <w:rFonts w:hint="default" w:ascii="Wingdings" w:hAnsi="Wingdings"/>
         <w:sz w:val="20"/>
       </w:rPr>
     </w:lvl>
@@ -2048,7 +2118,7 @@
         <w:ind w:left="5040" w:hanging="360"/>
       </w:pPr>
       <w:rPr>
-        <w:rFonts w:ascii="Wingdings" w:hAnsi="Wingdings" w:hint="default"/>
+        <w:rFonts w:hint="default" w:ascii="Wingdings" w:hAnsi="Wingdings"/>
         <w:sz w:val="20"/>
       </w:rPr>
     </w:lvl>
@@ -2064,7 +2134,7 @@
         <w:ind w:left="5760" w:hanging="360"/>
       </w:pPr>
       <w:rPr>
-        <w:rFonts w:ascii="Wingdings" w:hAnsi="Wingdings" w:hint="default"/>
+        <w:rFonts w:hint="default" w:ascii="Wingdings" w:hAnsi="Wingdings"/>
         <w:sz w:val="20"/>
       </w:rPr>
     </w:lvl>
@@ -2080,7 +2150,7 @@
         <w:ind w:left="6480" w:hanging="360"/>
       </w:pPr>
       <w:rPr>
-        <w:rFonts w:ascii="Wingdings" w:hAnsi="Wingdings" w:hint="default"/>
+        <w:rFonts w:hint="default" w:ascii="Wingdings" w:hAnsi="Wingdings"/>
         <w:sz w:val="20"/>
       </w:rPr>
     </w:lvl>
@@ -2101,7 +2171,7 @@
         <w:ind w:left="720" w:hanging="360"/>
       </w:pPr>
       <w:rPr>
-        <w:rFonts w:ascii="Symbol" w:hAnsi="Symbol" w:hint="default"/>
+        <w:rFonts w:hint="default" w:ascii="Symbol" w:hAnsi="Symbol"/>
         <w:sz w:val="20"/>
       </w:rPr>
     </w:lvl>
@@ -2117,7 +2187,7 @@
         <w:ind w:left="1440" w:hanging="360"/>
       </w:pPr>
       <w:rPr>
-        <w:rFonts w:ascii="Courier New" w:hAnsi="Courier New" w:hint="default"/>
+        <w:rFonts w:hint="default" w:ascii="Courier New" w:hAnsi="Courier New"/>
         <w:sz w:val="20"/>
       </w:rPr>
     </w:lvl>
@@ -2133,7 +2203,7 @@
         <w:ind w:left="2160" w:hanging="360"/>
       </w:pPr>
       <w:rPr>
-        <w:rFonts w:ascii="Wingdings" w:hAnsi="Wingdings" w:hint="default"/>
+        <w:rFonts w:hint="default" w:ascii="Wingdings" w:hAnsi="Wingdings"/>
         <w:sz w:val="20"/>
       </w:rPr>
     </w:lvl>
@@ -2149,7 +2219,7 @@
         <w:ind w:left="2880" w:hanging="360"/>
       </w:pPr>
       <w:rPr>
-        <w:rFonts w:ascii="Wingdings" w:hAnsi="Wingdings" w:hint="default"/>
+        <w:rFonts w:hint="default" w:ascii="Wingdings" w:hAnsi="Wingdings"/>
         <w:sz w:val="20"/>
       </w:rPr>
     </w:lvl>
@@ -2165,7 +2235,7 @@
         <w:ind w:left="3600" w:hanging="360"/>
       </w:pPr>
       <w:rPr>
-        <w:rFonts w:ascii="Wingdings" w:hAnsi="Wingdings" w:hint="default"/>
+        <w:rFonts w:hint="default" w:ascii="Wingdings" w:hAnsi="Wingdings"/>
         <w:sz w:val="20"/>
       </w:rPr>
     </w:lvl>
@@ -2181,7 +2251,7 @@
         <w:ind w:left="4320" w:hanging="360"/>
       </w:pPr>
       <w:rPr>
-        <w:rFonts w:ascii="Wingdings" w:hAnsi="Wingdings" w:hint="default"/>
+        <w:rFonts w:hint="default" w:ascii="Wingdings" w:hAnsi="Wingdings"/>
         <w:sz w:val="20"/>
       </w:rPr>
     </w:lvl>
@@ -2197,7 +2267,7 @@
         <w:ind w:left="5040" w:hanging="360"/>
       </w:pPr>
       <w:rPr>
-        <w:rFonts w:ascii="Wingdings" w:hAnsi="Wingdings" w:hint="default"/>
+        <w:rFonts w:hint="default" w:ascii="Wingdings" w:hAnsi="Wingdings"/>
         <w:sz w:val="20"/>
       </w:rPr>
     </w:lvl>
@@ -2213,7 +2283,7 @@
         <w:ind w:left="5760" w:hanging="360"/>
       </w:pPr>
       <w:rPr>
-        <w:rFonts w:ascii="Wingdings" w:hAnsi="Wingdings" w:hint="default"/>
+        <w:rFonts w:hint="default" w:ascii="Wingdings" w:hAnsi="Wingdings"/>
         <w:sz w:val="20"/>
       </w:rPr>
     </w:lvl>
@@ -2229,7 +2299,7 @@
         <w:ind w:left="6480" w:hanging="360"/>
       </w:pPr>
       <w:rPr>
-        <w:rFonts w:ascii="Wingdings" w:hAnsi="Wingdings" w:hint="default"/>
+        <w:rFonts w:hint="default" w:ascii="Wingdings" w:hAnsi="Wingdings"/>
         <w:sz w:val="20"/>
       </w:rPr>
     </w:lvl>
@@ -2250,7 +2320,7 @@
         <w:ind w:left="720" w:hanging="360"/>
       </w:pPr>
       <w:rPr>
-        <w:rFonts w:ascii="Symbol" w:hAnsi="Symbol" w:hint="default"/>
+        <w:rFonts w:hint="default" w:ascii="Symbol" w:hAnsi="Symbol"/>
         <w:sz w:val="20"/>
       </w:rPr>
     </w:lvl>
@@ -2266,7 +2336,7 @@
         <w:ind w:left="1440" w:hanging="360"/>
       </w:pPr>
       <w:rPr>
-        <w:rFonts w:ascii="Courier New" w:hAnsi="Courier New" w:hint="default"/>
+        <w:rFonts w:hint="default" w:ascii="Courier New" w:hAnsi="Courier New"/>
         <w:sz w:val="20"/>
       </w:rPr>
     </w:lvl>
@@ -2282,7 +2352,7 @@
         <w:ind w:left="2160" w:hanging="360"/>
       </w:pPr>
       <w:rPr>
-        <w:rFonts w:ascii="Wingdings" w:hAnsi="Wingdings" w:hint="default"/>
+        <w:rFonts w:hint="default" w:ascii="Wingdings" w:hAnsi="Wingdings"/>
         <w:sz w:val="20"/>
       </w:rPr>
     </w:lvl>
@@ -2298,7 +2368,7 @@
         <w:ind w:left="2880" w:hanging="360"/>
       </w:pPr>
       <w:rPr>
-        <w:rFonts w:ascii="Wingdings" w:hAnsi="Wingdings" w:hint="default"/>
+        <w:rFonts w:hint="default" w:ascii="Wingdings" w:hAnsi="Wingdings"/>
         <w:sz w:val="20"/>
       </w:rPr>
     </w:lvl>
@@ -2314,7 +2384,7 @@
         <w:ind w:left="3600" w:hanging="360"/>
       </w:pPr>
       <w:rPr>
-        <w:rFonts w:ascii="Wingdings" w:hAnsi="Wingdings" w:hint="default"/>
+        <w:rFonts w:hint="default" w:ascii="Wingdings" w:hAnsi="Wingdings"/>
         <w:sz w:val="20"/>
       </w:rPr>
     </w:lvl>
@@ -2330,7 +2400,7 @@
         <w:ind w:left="4320" w:hanging="360"/>
       </w:pPr>
       <w:rPr>
-        <w:rFonts w:ascii="Wingdings" w:hAnsi="Wingdings" w:hint="default"/>
+        <w:rFonts w:hint="default" w:ascii="Wingdings" w:hAnsi="Wingdings"/>
         <w:sz w:val="20"/>
       </w:rPr>
     </w:lvl>
@@ -2346,7 +2416,7 @@
         <w:ind w:left="5040" w:hanging="360"/>
       </w:pPr>
       <w:rPr>
-        <w:rFonts w:ascii="Wingdings" w:hAnsi="Wingdings" w:hint="default"/>
+        <w:rFonts w:hint="default" w:ascii="Wingdings" w:hAnsi="Wingdings"/>
         <w:sz w:val="20"/>
       </w:rPr>
     </w:lvl>
@@ -2362,7 +2432,7 @@
         <w:ind w:left="5760" w:hanging="360"/>
       </w:pPr>
       <w:rPr>
-        <w:rFonts w:ascii="Wingdings" w:hAnsi="Wingdings" w:hint="default"/>
+        <w:rFonts w:hint="default" w:ascii="Wingdings" w:hAnsi="Wingdings"/>
         <w:sz w:val="20"/>
       </w:rPr>
     </w:lvl>
@@ -2378,7 +2448,7 @@
         <w:ind w:left="6480" w:hanging="360"/>
       </w:pPr>
       <w:rPr>
-        <w:rFonts w:ascii="Wingdings" w:hAnsi="Wingdings" w:hint="default"/>
+        <w:rFonts w:hint="default" w:ascii="Wingdings" w:hAnsi="Wingdings"/>
         <w:sz w:val="20"/>
       </w:rPr>
     </w:lvl>
@@ -2399,7 +2469,7 @@
         <w:ind w:left="720" w:hanging="360"/>
       </w:pPr>
       <w:rPr>
-        <w:rFonts w:ascii="Symbol" w:hAnsi="Symbol" w:hint="default"/>
+        <w:rFonts w:hint="default" w:ascii="Symbol" w:hAnsi="Symbol"/>
         <w:sz w:val="20"/>
       </w:rPr>
     </w:lvl>
@@ -2415,7 +2485,7 @@
         <w:ind w:left="1440" w:hanging="360"/>
       </w:pPr>
       <w:rPr>
-        <w:rFonts w:ascii="Courier New" w:hAnsi="Courier New" w:hint="default"/>
+        <w:rFonts w:hint="default" w:ascii="Courier New" w:hAnsi="Courier New"/>
         <w:sz w:val="20"/>
       </w:rPr>
     </w:lvl>
@@ -2431,7 +2501,7 @@
         <w:ind w:left="2160" w:hanging="360"/>
       </w:pPr>
       <w:rPr>
-        <w:rFonts w:ascii="Wingdings" w:hAnsi="Wingdings" w:hint="default"/>
+        <w:rFonts w:hint="default" w:ascii="Wingdings" w:hAnsi="Wingdings"/>
         <w:sz w:val="20"/>
       </w:rPr>
     </w:lvl>
@@ -2447,7 +2517,7 @@
         <w:ind w:left="2880" w:hanging="360"/>
       </w:pPr>
       <w:rPr>
-        <w:rFonts w:ascii="Wingdings" w:hAnsi="Wingdings" w:hint="default"/>
+        <w:rFonts w:hint="default" w:ascii="Wingdings" w:hAnsi="Wingdings"/>
         <w:sz w:val="20"/>
       </w:rPr>
     </w:lvl>
@@ -2463,7 +2533,7 @@
         <w:ind w:left="3600" w:hanging="360"/>
       </w:pPr>
       <w:rPr>
-        <w:rFonts w:ascii="Wingdings" w:hAnsi="Wingdings" w:hint="default"/>
+        <w:rFonts w:hint="default" w:ascii="Wingdings" w:hAnsi="Wingdings"/>
         <w:sz w:val="20"/>
       </w:rPr>
     </w:lvl>
@@ -2479,7 +2549,7 @@
         <w:ind w:left="4320" w:hanging="360"/>
       </w:pPr>
       <w:rPr>
-        <w:rFonts w:ascii="Wingdings" w:hAnsi="Wingdings" w:hint="default"/>
+        <w:rFonts w:hint="default" w:ascii="Wingdings" w:hAnsi="Wingdings"/>
         <w:sz w:val="20"/>
       </w:rPr>
     </w:lvl>
@@ -2495,7 +2565,7 @@
         <w:ind w:left="5040" w:hanging="360"/>
       </w:pPr>
       <w:rPr>
-        <w:rFonts w:ascii="Wingdings" w:hAnsi="Wingdings" w:hint="default"/>
+        <w:rFonts w:hint="default" w:ascii="Wingdings" w:hAnsi="Wingdings"/>
         <w:sz w:val="20"/>
       </w:rPr>
     </w:lvl>
@@ -2511,7 +2581,7 @@
         <w:ind w:left="5760" w:hanging="360"/>
       </w:pPr>
       <w:rPr>
-        <w:rFonts w:ascii="Wingdings" w:hAnsi="Wingdings" w:hint="default"/>
+        <w:rFonts w:hint="default" w:ascii="Wingdings" w:hAnsi="Wingdings"/>
         <w:sz w:val="20"/>
       </w:rPr>
     </w:lvl>
@@ -2527,7 +2597,7 @@
         <w:ind w:left="6480" w:hanging="360"/>
       </w:pPr>
       <w:rPr>
-        <w:rFonts w:ascii="Wingdings" w:hAnsi="Wingdings" w:hint="default"/>
+        <w:rFonts w:hint="default" w:ascii="Wingdings" w:hAnsi="Wingdings"/>
         <w:sz w:val="20"/>
       </w:rPr>
     </w:lvl>
@@ -2548,7 +2618,7 @@
         <w:ind w:left="720" w:hanging="360"/>
       </w:pPr>
       <w:rPr>
-        <w:rFonts w:ascii="Symbol" w:hAnsi="Symbol" w:hint="default"/>
+        <w:rFonts w:hint="default" w:ascii="Symbol" w:hAnsi="Symbol"/>
         <w:sz w:val="20"/>
       </w:rPr>
     </w:lvl>
@@ -2564,7 +2634,7 @@
         <w:ind w:left="1440" w:hanging="360"/>
       </w:pPr>
       <w:rPr>
-        <w:rFonts w:ascii="Courier New" w:hAnsi="Courier New" w:hint="default"/>
+        <w:rFonts w:hint="default" w:ascii="Courier New" w:hAnsi="Courier New"/>
         <w:sz w:val="20"/>
       </w:rPr>
     </w:lvl>
@@ -2580,7 +2650,7 @@
         <w:ind w:left="2160" w:hanging="360"/>
       </w:pPr>
       <w:rPr>
-        <w:rFonts w:ascii="Wingdings" w:hAnsi="Wingdings" w:hint="default"/>
+        <w:rFonts w:hint="default" w:ascii="Wingdings" w:hAnsi="Wingdings"/>
         <w:sz w:val="20"/>
       </w:rPr>
     </w:lvl>
@@ -2596,7 +2666,7 @@
         <w:ind w:left="2880" w:hanging="360"/>
       </w:pPr>
       <w:rPr>
-        <w:rFonts w:ascii="Wingdings" w:hAnsi="Wingdings" w:hint="default"/>
+        <w:rFonts w:hint="default" w:ascii="Wingdings" w:hAnsi="Wingdings"/>
         <w:sz w:val="20"/>
       </w:rPr>
     </w:lvl>
@@ -2612,7 +2682,7 @@
         <w:ind w:left="3600" w:hanging="360"/>
       </w:pPr>
       <w:rPr>
-        <w:rFonts w:ascii="Wingdings" w:hAnsi="Wingdings" w:hint="default"/>
+        <w:rFonts w:hint="default" w:ascii="Wingdings" w:hAnsi="Wingdings"/>
         <w:sz w:val="20"/>
       </w:rPr>
     </w:lvl>
@@ -2628,7 +2698,7 @@
         <w:ind w:left="4320" w:hanging="360"/>
       </w:pPr>
       <w:rPr>
-        <w:rFonts w:ascii="Wingdings" w:hAnsi="Wingdings" w:hint="default"/>
+        <w:rFonts w:hint="default" w:ascii="Wingdings" w:hAnsi="Wingdings"/>
         <w:sz w:val="20"/>
       </w:rPr>
     </w:lvl>
@@ -2644,7 +2714,7 @@
         <w:ind w:left="5040" w:hanging="360"/>
       </w:pPr>
       <w:rPr>
-        <w:rFonts w:ascii="Wingdings" w:hAnsi="Wingdings" w:hint="default"/>
+        <w:rFonts w:hint="default" w:ascii="Wingdings" w:hAnsi="Wingdings"/>
         <w:sz w:val="20"/>
       </w:rPr>
     </w:lvl>
@@ -2660,7 +2730,7 @@
         <w:ind w:left="5760" w:hanging="360"/>
       </w:pPr>
       <w:rPr>
-        <w:rFonts w:ascii="Wingdings" w:hAnsi="Wingdings" w:hint="default"/>
+        <w:rFonts w:hint="default" w:ascii="Wingdings" w:hAnsi="Wingdings"/>
         <w:sz w:val="20"/>
       </w:rPr>
     </w:lvl>
@@ -2676,7 +2746,7 @@
         <w:ind w:left="6480" w:hanging="360"/>
       </w:pPr>
       <w:rPr>
-        <w:rFonts w:ascii="Wingdings" w:hAnsi="Wingdings" w:hint="default"/>
+        <w:rFonts w:hint="default" w:ascii="Wingdings" w:hAnsi="Wingdings"/>
         <w:sz w:val="20"/>
       </w:rPr>
     </w:lvl>
@@ -2697,7 +2767,7 @@
         <w:ind w:left="720" w:hanging="360"/>
       </w:pPr>
       <w:rPr>
-        <w:rFonts w:ascii="Symbol" w:hAnsi="Symbol" w:hint="default"/>
+        <w:rFonts w:hint="default" w:ascii="Symbol" w:hAnsi="Symbol"/>
         <w:sz w:val="20"/>
       </w:rPr>
     </w:lvl>
@@ -2713,7 +2783,7 @@
         <w:ind w:left="1440" w:hanging="360"/>
       </w:pPr>
       <w:rPr>
-        <w:rFonts w:ascii="Courier New" w:hAnsi="Courier New" w:hint="default"/>
+        <w:rFonts w:hint="default" w:ascii="Courier New" w:hAnsi="Courier New"/>
         <w:sz w:val="20"/>
       </w:rPr>
     </w:lvl>
@@ -2729,7 +2799,7 @@
         <w:ind w:left="2160" w:hanging="360"/>
       </w:pPr>
       <w:rPr>
-        <w:rFonts w:ascii="Wingdings" w:hAnsi="Wingdings" w:hint="default"/>
+        <w:rFonts w:hint="default" w:ascii="Wingdings" w:hAnsi="Wingdings"/>
         <w:sz w:val="20"/>
       </w:rPr>
     </w:lvl>
@@ -2745,7 +2815,7 @@
         <w:ind w:left="2880" w:hanging="360"/>
       </w:pPr>
       <w:rPr>
-        <w:rFonts w:ascii="Wingdings" w:hAnsi="Wingdings" w:hint="default"/>
+        <w:rFonts w:hint="default" w:ascii="Wingdings" w:hAnsi="Wingdings"/>
         <w:sz w:val="20"/>
       </w:rPr>
     </w:lvl>
@@ -2761,7 +2831,7 @@
         <w:ind w:left="3600" w:hanging="360"/>
       </w:pPr>
       <w:rPr>
-        <w:rFonts w:ascii="Wingdings" w:hAnsi="Wingdings" w:hint="default"/>
+        <w:rFonts w:hint="default" w:ascii="Wingdings" w:hAnsi="Wingdings"/>
         <w:sz w:val="20"/>
       </w:rPr>
     </w:lvl>
@@ -2777,7 +2847,7 @@
         <w:ind w:left="4320" w:hanging="360"/>
       </w:pPr>
       <w:rPr>
-        <w:rFonts w:ascii="Wingdings" w:hAnsi="Wingdings" w:hint="default"/>
+        <w:rFonts w:hint="default" w:ascii="Wingdings" w:hAnsi="Wingdings"/>
         <w:sz w:val="20"/>
       </w:rPr>
     </w:lvl>
@@ -2793,7 +2863,7 @@
         <w:ind w:left="5040" w:hanging="360"/>
       </w:pPr>
       <w:rPr>
-        <w:rFonts w:ascii="Wingdings" w:hAnsi="Wingdings" w:hint="default"/>
+        <w:rFonts w:hint="default" w:ascii="Wingdings" w:hAnsi="Wingdings"/>
         <w:sz w:val="20"/>
       </w:rPr>
     </w:lvl>
@@ -2809,7 +2879,7 @@
         <w:ind w:left="5760" w:hanging="360"/>
       </w:pPr>
       <w:rPr>
-        <w:rFonts w:ascii="Wingdings" w:hAnsi="Wingdings" w:hint="default"/>
+        <w:rFonts w:hint="default" w:ascii="Wingdings" w:hAnsi="Wingdings"/>
         <w:sz w:val="20"/>
       </w:rPr>
     </w:lvl>
@@ -2825,7 +2895,7 @@
         <w:ind w:left="6480" w:hanging="360"/>
       </w:pPr>
       <w:rPr>
-        <w:rFonts w:ascii="Wingdings" w:hAnsi="Wingdings" w:hint="default"/>
+        <w:rFonts w:hint="default" w:ascii="Wingdings" w:hAnsi="Wingdings"/>
         <w:sz w:val="20"/>
       </w:rPr>
     </w:lvl>
@@ -2846,7 +2916,7 @@
         <w:ind w:left="720" w:hanging="360"/>
       </w:pPr>
       <w:rPr>
-        <w:rFonts w:ascii="Symbol" w:hAnsi="Symbol" w:hint="default"/>
+        <w:rFonts w:hint="default" w:ascii="Symbol" w:hAnsi="Symbol"/>
         <w:sz w:val="20"/>
       </w:rPr>
     </w:lvl>
@@ -2862,7 +2932,7 @@
         <w:ind w:left="1440" w:hanging="360"/>
       </w:pPr>
       <w:rPr>
-        <w:rFonts w:ascii="Courier New" w:hAnsi="Courier New" w:hint="default"/>
+        <w:rFonts w:hint="default" w:ascii="Courier New" w:hAnsi="Courier New"/>
         <w:sz w:val="20"/>
       </w:rPr>
     </w:lvl>
@@ -2878,7 +2948,7 @@
         <w:ind w:left="2160" w:hanging="360"/>
       </w:pPr>
       <w:rPr>
-        <w:rFonts w:ascii="Wingdings" w:hAnsi="Wingdings" w:hint="default"/>
+        <w:rFonts w:hint="default" w:ascii="Wingdings" w:hAnsi="Wingdings"/>
         <w:sz w:val="20"/>
       </w:rPr>
     </w:lvl>
@@ -2894,7 +2964,7 @@
         <w:ind w:left="2880" w:hanging="360"/>
       </w:pPr>
       <w:rPr>
-        <w:rFonts w:ascii="Wingdings" w:hAnsi="Wingdings" w:hint="default"/>
+        <w:rFonts w:hint="default" w:ascii="Wingdings" w:hAnsi="Wingdings"/>
         <w:sz w:val="20"/>
       </w:rPr>
     </w:lvl>
@@ -2910,7 +2980,7 @@
         <w:ind w:left="3600" w:hanging="360"/>
       </w:pPr>
       <w:rPr>
-        <w:rFonts w:ascii="Wingdings" w:hAnsi="Wingdings" w:hint="default"/>
+        <w:rFonts w:hint="default" w:ascii="Wingdings" w:hAnsi="Wingdings"/>
         <w:sz w:val="20"/>
       </w:rPr>
     </w:lvl>
@@ -2926,7 +2996,7 @@
         <w:ind w:left="4320" w:hanging="360"/>
       </w:pPr>
       <w:rPr>
-        <w:rFonts w:ascii="Wingdings" w:hAnsi="Wingdings" w:hint="default"/>
+        <w:rFonts w:hint="default" w:ascii="Wingdings" w:hAnsi="Wingdings"/>
         <w:sz w:val="20"/>
       </w:rPr>
     </w:lvl>
@@ -2942,7 +3012,7 @@
         <w:ind w:left="5040" w:hanging="360"/>
       </w:pPr>
       <w:rPr>
-        <w:rFonts w:ascii="Wingdings" w:hAnsi="Wingdings" w:hint="default"/>
+        <w:rFonts w:hint="default" w:ascii="Wingdings" w:hAnsi="Wingdings"/>
         <w:sz w:val="20"/>
       </w:rPr>
     </w:lvl>
@@ -2958,7 +3028,7 @@
         <w:ind w:left="5760" w:hanging="360"/>
       </w:pPr>
       <w:rPr>
-        <w:rFonts w:ascii="Wingdings" w:hAnsi="Wingdings" w:hint="default"/>
+        <w:rFonts w:hint="default" w:ascii="Wingdings" w:hAnsi="Wingdings"/>
         <w:sz w:val="20"/>
       </w:rPr>
     </w:lvl>
@@ -2974,7 +3044,7 @@
         <w:ind w:left="6480" w:hanging="360"/>
       </w:pPr>
       <w:rPr>
-        <w:rFonts w:ascii="Wingdings" w:hAnsi="Wingdings" w:hint="default"/>
+        <w:rFonts w:hint="default" w:ascii="Wingdings" w:hAnsi="Wingdings"/>
         <w:sz w:val="20"/>
       </w:rPr>
     </w:lvl>
@@ -2995,7 +3065,7 @@
         <w:ind w:left="720" w:hanging="360"/>
       </w:pPr>
       <w:rPr>
-        <w:rFonts w:ascii="Symbol" w:hAnsi="Symbol" w:hint="default"/>
+        <w:rFonts w:hint="default" w:ascii="Symbol" w:hAnsi="Symbol"/>
         <w:sz w:val="20"/>
       </w:rPr>
     </w:lvl>
@@ -3011,7 +3081,7 @@
         <w:ind w:left="1440" w:hanging="360"/>
       </w:pPr>
       <w:rPr>
-        <w:rFonts w:ascii="Courier New" w:hAnsi="Courier New" w:hint="default"/>
+        <w:rFonts w:hint="default" w:ascii="Courier New" w:hAnsi="Courier New"/>
         <w:sz w:val="20"/>
       </w:rPr>
     </w:lvl>
@@ -3027,7 +3097,7 @@
         <w:ind w:left="2160" w:hanging="360"/>
       </w:pPr>
       <w:rPr>
-        <w:rFonts w:ascii="Wingdings" w:hAnsi="Wingdings" w:hint="default"/>
+        <w:rFonts w:hint="default" w:ascii="Wingdings" w:hAnsi="Wingdings"/>
         <w:sz w:val="20"/>
       </w:rPr>
     </w:lvl>
@@ -3043,7 +3113,7 @@
         <w:ind w:left="2880" w:hanging="360"/>
       </w:pPr>
       <w:rPr>
-        <w:rFonts w:ascii="Wingdings" w:hAnsi="Wingdings" w:hint="default"/>
+        <w:rFonts w:hint="default" w:ascii="Wingdings" w:hAnsi="Wingdings"/>
         <w:sz w:val="20"/>
       </w:rPr>
     </w:lvl>
@@ -3059,7 +3129,7 @@
         <w:ind w:left="3600" w:hanging="360"/>
       </w:pPr>
       <w:rPr>
-        <w:rFonts w:ascii="Wingdings" w:hAnsi="Wingdings" w:hint="default"/>
+        <w:rFonts w:hint="default" w:ascii="Wingdings" w:hAnsi="Wingdings"/>
         <w:sz w:val="20"/>
       </w:rPr>
     </w:lvl>
@@ -3075,7 +3145,7 @@
         <w:ind w:left="4320" w:hanging="360"/>
       </w:pPr>
       <w:rPr>
-        <w:rFonts w:ascii="Wingdings" w:hAnsi="Wingdings" w:hint="default"/>
+        <w:rFonts w:hint="default" w:ascii="Wingdings" w:hAnsi="Wingdings"/>
         <w:sz w:val="20"/>
       </w:rPr>
     </w:lvl>
@@ -3091,7 +3161,7 @@
         <w:ind w:left="5040" w:hanging="360"/>
       </w:pPr>
       <w:rPr>
-        <w:rFonts w:ascii="Wingdings" w:hAnsi="Wingdings" w:hint="default"/>
+        <w:rFonts w:hint="default" w:ascii="Wingdings" w:hAnsi="Wingdings"/>
         <w:sz w:val="20"/>
       </w:rPr>
     </w:lvl>
@@ -3107,7 +3177,7 @@
         <w:ind w:left="5760" w:hanging="360"/>
       </w:pPr>
       <w:rPr>
-        <w:rFonts w:ascii="Wingdings" w:hAnsi="Wingdings" w:hint="default"/>
+        <w:rFonts w:hint="default" w:ascii="Wingdings" w:hAnsi="Wingdings"/>
         <w:sz w:val="20"/>
       </w:rPr>
     </w:lvl>
@@ -3123,7 +3193,7 @@
         <w:ind w:left="6480" w:hanging="360"/>
       </w:pPr>
       <w:rPr>
-        <w:rFonts w:ascii="Wingdings" w:hAnsi="Wingdings" w:hint="default"/>
+        <w:rFonts w:hint="default" w:ascii="Wingdings" w:hAnsi="Wingdings"/>
         <w:sz w:val="20"/>
       </w:rPr>
     </w:lvl>
@@ -3144,7 +3214,7 @@
         <w:ind w:left="720" w:hanging="360"/>
       </w:pPr>
       <w:rPr>
-        <w:rFonts w:ascii="Symbol" w:hAnsi="Symbol" w:hint="default"/>
+        <w:rFonts w:hint="default" w:ascii="Symbol" w:hAnsi="Symbol"/>
         <w:sz w:val="20"/>
       </w:rPr>
     </w:lvl>
@@ -3160,7 +3230,7 @@
         <w:ind w:left="1440" w:hanging="360"/>
       </w:pPr>
       <w:rPr>
-        <w:rFonts w:ascii="Courier New" w:hAnsi="Courier New" w:hint="default"/>
+        <w:rFonts w:hint="default" w:ascii="Courier New" w:hAnsi="Courier New"/>
         <w:sz w:val="20"/>
       </w:rPr>
     </w:lvl>
@@ -3176,7 +3246,7 @@
         <w:ind w:left="2160" w:hanging="360"/>
       </w:pPr>
       <w:rPr>
-        <w:rFonts w:ascii="Wingdings" w:hAnsi="Wingdings" w:hint="default"/>
+        <w:rFonts w:hint="default" w:ascii="Wingdings" w:hAnsi="Wingdings"/>
         <w:sz w:val="20"/>
       </w:rPr>
     </w:lvl>
@@ -3192,7 +3262,7 @@
         <w:ind w:left="2880" w:hanging="360"/>
       </w:pPr>
       <w:rPr>
-        <w:rFonts w:ascii="Wingdings" w:hAnsi="Wingdings" w:hint="default"/>
+        <w:rFonts w:hint="default" w:ascii="Wingdings" w:hAnsi="Wingdings"/>
         <w:sz w:val="20"/>
       </w:rPr>
     </w:lvl>
@@ -3208,7 +3278,7 @@
         <w:ind w:left="3600" w:hanging="360"/>
       </w:pPr>
       <w:rPr>
-        <w:rFonts w:ascii="Wingdings" w:hAnsi="Wingdings" w:hint="default"/>
+        <w:rFonts w:hint="default" w:ascii="Wingdings" w:hAnsi="Wingdings"/>
         <w:sz w:val="20"/>
       </w:rPr>
     </w:lvl>
@@ -3224,7 +3294,7 @@
         <w:ind w:left="4320" w:hanging="360"/>
       </w:pPr>
       <w:rPr>
-        <w:rFonts w:ascii="Wingdings" w:hAnsi="Wingdings" w:hint="default"/>
+        <w:rFonts w:hint="default" w:ascii="Wingdings" w:hAnsi="Wingdings"/>
         <w:sz w:val="20"/>
       </w:rPr>
     </w:lvl>
@@ -3240,7 +3310,7 @@
         <w:ind w:left="5040" w:hanging="360"/>
       </w:pPr>
       <w:rPr>
-        <w:rFonts w:ascii="Wingdings" w:hAnsi="Wingdings" w:hint="default"/>
+        <w:rFonts w:hint="default" w:ascii="Wingdings" w:hAnsi="Wingdings"/>
         <w:sz w:val="20"/>
       </w:rPr>
     </w:lvl>
@@ -3256,7 +3326,7 @@
         <w:ind w:left="5760" w:hanging="360"/>
       </w:pPr>
       <w:rPr>
-        <w:rFonts w:ascii="Wingdings" w:hAnsi="Wingdings" w:hint="default"/>
+        <w:rFonts w:hint="default" w:ascii="Wingdings" w:hAnsi="Wingdings"/>
         <w:sz w:val="20"/>
       </w:rPr>
     </w:lvl>
@@ -3272,7 +3342,7 @@
         <w:ind w:left="6480" w:hanging="360"/>
       </w:pPr>
       <w:rPr>
-        <w:rFonts w:ascii="Wingdings" w:hAnsi="Wingdings" w:hint="default"/>
+        <w:rFonts w:hint="default" w:ascii="Wingdings" w:hAnsi="Wingdings"/>
         <w:sz w:val="20"/>
       </w:rPr>
     </w:lvl>
@@ -3293,7 +3363,7 @@
         <w:ind w:left="720" w:hanging="360"/>
       </w:pPr>
       <w:rPr>
-        <w:rFonts w:ascii="Symbol" w:hAnsi="Symbol" w:hint="default"/>
+        <w:rFonts w:hint="default" w:ascii="Symbol" w:hAnsi="Symbol"/>
         <w:sz w:val="20"/>
       </w:rPr>
     </w:lvl>
@@ -3309,7 +3379,7 @@
         <w:ind w:left="1440" w:hanging="360"/>
       </w:pPr>
       <w:rPr>
-        <w:rFonts w:ascii="Courier New" w:hAnsi="Courier New" w:hint="default"/>
+        <w:rFonts w:hint="default" w:ascii="Courier New" w:hAnsi="Courier New"/>
         <w:sz w:val="20"/>
       </w:rPr>
     </w:lvl>
@@ -3325,7 +3395,7 @@
         <w:ind w:left="2160" w:hanging="360"/>
       </w:pPr>
       <w:rPr>
-        <w:rFonts w:ascii="Wingdings" w:hAnsi="Wingdings" w:hint="default"/>
+        <w:rFonts w:hint="default" w:ascii="Wingdings" w:hAnsi="Wingdings"/>
         <w:sz w:val="20"/>
       </w:rPr>
     </w:lvl>
@@ -3341,7 +3411,7 @@
         <w:ind w:left="2880" w:hanging="360"/>
       </w:pPr>
       <w:rPr>
-        <w:rFonts w:ascii="Wingdings" w:hAnsi="Wingdings" w:hint="default"/>
+        <w:rFonts w:hint="default" w:ascii="Wingdings" w:hAnsi="Wingdings"/>
         <w:sz w:val="20"/>
       </w:rPr>
     </w:lvl>
@@ -3357,7 +3427,7 @@
         <w:ind w:left="3600" w:hanging="360"/>
       </w:pPr>
       <w:rPr>
-        <w:rFonts w:ascii="Wingdings" w:hAnsi="Wingdings" w:hint="default"/>
+        <w:rFonts w:hint="default" w:ascii="Wingdings" w:hAnsi="Wingdings"/>
         <w:sz w:val="20"/>
       </w:rPr>
     </w:lvl>
@@ -3373,7 +3443,7 @@
         <w:ind w:left="4320" w:hanging="360"/>
       </w:pPr>
       <w:rPr>
-        <w:rFonts w:ascii="Wingdings" w:hAnsi="Wingdings" w:hint="default"/>
+        <w:rFonts w:hint="default" w:ascii="Wingdings" w:hAnsi="Wingdings"/>
         <w:sz w:val="20"/>
       </w:rPr>
     </w:lvl>
@@ -3389,7 +3459,7 @@
         <w:ind w:left="5040" w:hanging="360"/>
       </w:pPr>
       <w:rPr>
-        <w:rFonts w:ascii="Wingdings" w:hAnsi="Wingdings" w:hint="default"/>
+        <w:rFonts w:hint="default" w:ascii="Wingdings" w:hAnsi="Wingdings"/>
         <w:sz w:val="20"/>
       </w:rPr>
     </w:lvl>
@@ -3405,7 +3475,7 @@
         <w:ind w:left="5760" w:hanging="360"/>
       </w:pPr>
       <w:rPr>
-        <w:rFonts w:ascii="Wingdings" w:hAnsi="Wingdings" w:hint="default"/>
+        <w:rFonts w:hint="default" w:ascii="Wingdings" w:hAnsi="Wingdings"/>
         <w:sz w:val="20"/>
       </w:rPr>
     </w:lvl>
@@ -3421,7 +3491,7 @@
         <w:ind w:left="6480" w:hanging="360"/>
       </w:pPr>
       <w:rPr>
-        <w:rFonts w:ascii="Wingdings" w:hAnsi="Wingdings" w:hint="default"/>
+        <w:rFonts w:hint="default" w:ascii="Wingdings" w:hAnsi="Wingdings"/>
         <w:sz w:val="20"/>
       </w:rPr>
     </w:lvl>
@@ -3442,7 +3512,7 @@
         <w:ind w:left="720" w:hanging="360"/>
       </w:pPr>
       <w:rPr>
-        <w:rFonts w:ascii="Symbol" w:hAnsi="Symbol" w:hint="default"/>
+        <w:rFonts w:hint="default" w:ascii="Symbol" w:hAnsi="Symbol"/>
         <w:sz w:val="20"/>
       </w:rPr>
     </w:lvl>
@@ -3458,7 +3528,7 @@
         <w:ind w:left="1440" w:hanging="360"/>
       </w:pPr>
       <w:rPr>
-        <w:rFonts w:ascii="Courier New" w:hAnsi="Courier New" w:hint="default"/>
+        <w:rFonts w:hint="default" w:ascii="Courier New" w:hAnsi="Courier New"/>
         <w:sz w:val="20"/>
       </w:rPr>
     </w:lvl>
@@ -3474,7 +3544,7 @@
         <w:ind w:left="2160" w:hanging="360"/>
       </w:pPr>
       <w:rPr>
-        <w:rFonts w:ascii="Wingdings" w:hAnsi="Wingdings" w:hint="default"/>
+        <w:rFonts w:hint="default" w:ascii="Wingdings" w:hAnsi="Wingdings"/>
         <w:sz w:val="20"/>
       </w:rPr>
     </w:lvl>
@@ -3490,7 +3560,7 @@
         <w:ind w:left="2880" w:hanging="360"/>
       </w:pPr>
       <w:rPr>
-        <w:rFonts w:ascii="Wingdings" w:hAnsi="Wingdings" w:hint="default"/>
+        <w:rFonts w:hint="default" w:ascii="Wingdings" w:hAnsi="Wingdings"/>
         <w:sz w:val="20"/>
       </w:rPr>
     </w:lvl>
@@ -3506,7 +3576,7 @@
         <w:ind w:left="3600" w:hanging="360"/>
       </w:pPr>
       <w:rPr>
-        <w:rFonts w:ascii="Wingdings" w:hAnsi="Wingdings" w:hint="default"/>
+        <w:rFonts w:hint="default" w:ascii="Wingdings" w:hAnsi="Wingdings"/>
         <w:sz w:val="20"/>
       </w:rPr>
     </w:lvl>
@@ -3522,7 +3592,7 @@
         <w:ind w:left="4320" w:hanging="360"/>
       </w:pPr>
       <w:rPr>
-        <w:rFonts w:ascii="Wingdings" w:hAnsi="Wingdings" w:hint="default"/>
+        <w:rFonts w:hint="default" w:ascii="Wingdings" w:hAnsi="Wingdings"/>
         <w:sz w:val="20"/>
       </w:rPr>
     </w:lvl>
@@ -3538,7 +3608,7 @@
         <w:ind w:left="5040" w:hanging="360"/>
       </w:pPr>
       <w:rPr>
-        <w:rFonts w:ascii="Wingdings" w:hAnsi="Wingdings" w:hint="default"/>
+        <w:rFonts w:hint="default" w:ascii="Wingdings" w:hAnsi="Wingdings"/>
         <w:sz w:val="20"/>
       </w:rPr>
     </w:lvl>
@@ -3554,7 +3624,7 @@
         <w:ind w:left="5760" w:hanging="360"/>
       </w:pPr>
       <w:rPr>
-        <w:rFonts w:ascii="Wingdings" w:hAnsi="Wingdings" w:hint="default"/>
+        <w:rFonts w:hint="default" w:ascii="Wingdings" w:hAnsi="Wingdings"/>
         <w:sz w:val="20"/>
       </w:rPr>
     </w:lvl>
@@ -3570,7 +3640,7 @@
         <w:ind w:left="6480" w:hanging="360"/>
       </w:pPr>
       <w:rPr>
-        <w:rFonts w:ascii="Wingdings" w:hAnsi="Wingdings" w:hint="default"/>
+        <w:rFonts w:hint="default" w:ascii="Wingdings" w:hAnsi="Wingdings"/>
         <w:sz w:val="20"/>
       </w:rPr>
     </w:lvl>
@@ -3591,7 +3661,7 @@
         <w:ind w:left="720" w:hanging="360"/>
       </w:pPr>
       <w:rPr>
-        <w:rFonts w:ascii="Symbol" w:hAnsi="Symbol" w:hint="default"/>
+        <w:rFonts w:hint="default" w:ascii="Symbol" w:hAnsi="Symbol"/>
         <w:sz w:val="20"/>
       </w:rPr>
     </w:lvl>
@@ -3607,7 +3677,7 @@
         <w:ind w:left="1440" w:hanging="360"/>
       </w:pPr>
       <w:rPr>
-        <w:rFonts w:ascii="Courier New" w:hAnsi="Courier New" w:hint="default"/>
+        <w:rFonts w:hint="default" w:ascii="Courier New" w:hAnsi="Courier New"/>
         <w:sz w:val="20"/>
       </w:rPr>
     </w:lvl>
@@ -3623,7 +3693,7 @@
         <w:ind w:left="2160" w:hanging="360"/>
       </w:pPr>
       <w:rPr>
-        <w:rFonts w:ascii="Wingdings" w:hAnsi="Wingdings" w:hint="default"/>
+        <w:rFonts w:hint="default" w:ascii="Wingdings" w:hAnsi="Wingdings"/>
         <w:sz w:val="20"/>
       </w:rPr>
     </w:lvl>
@@ -3639,7 +3709,7 @@
         <w:ind w:left="2880" w:hanging="360"/>
       </w:pPr>
       <w:rPr>
-        <w:rFonts w:ascii="Wingdings" w:hAnsi="Wingdings" w:hint="default"/>
+        <w:rFonts w:hint="default" w:ascii="Wingdings" w:hAnsi="Wingdings"/>
         <w:sz w:val="20"/>
       </w:rPr>
     </w:lvl>
@@ -3655,7 +3725,7 @@
         <w:ind w:left="3600" w:hanging="360"/>
       </w:pPr>
       <w:rPr>
-        <w:rFonts w:ascii="Wingdings" w:hAnsi="Wingdings" w:hint="default"/>
+        <w:rFonts w:hint="default" w:ascii="Wingdings" w:hAnsi="Wingdings"/>
         <w:sz w:val="20"/>
       </w:rPr>
     </w:lvl>
@@ -3671,7 +3741,7 @@
         <w:ind w:left="4320" w:hanging="360"/>
       </w:pPr>
       <w:rPr>
-        <w:rFonts w:ascii="Wingdings" w:hAnsi="Wingdings" w:hint="default"/>
+        <w:rFonts w:hint="default" w:ascii="Wingdings" w:hAnsi="Wingdings"/>
         <w:sz w:val="20"/>
       </w:rPr>
     </w:lvl>
@@ -3687,7 +3757,7 @@
         <w:ind w:left="5040" w:hanging="360"/>
       </w:pPr>
       <w:rPr>
-        <w:rFonts w:ascii="Wingdings" w:hAnsi="Wingdings" w:hint="default"/>
+        <w:rFonts w:hint="default" w:ascii="Wingdings" w:hAnsi="Wingdings"/>
         <w:sz w:val="20"/>
       </w:rPr>
     </w:lvl>
@@ -3703,7 +3773,7 @@
         <w:ind w:left="5760" w:hanging="360"/>
       </w:pPr>
       <w:rPr>
-        <w:rFonts w:ascii="Wingdings" w:hAnsi="Wingdings" w:hint="default"/>
+        <w:rFonts w:hint="default" w:ascii="Wingdings" w:hAnsi="Wingdings"/>
         <w:sz w:val="20"/>
       </w:rPr>
     </w:lvl>
@@ -3719,7 +3789,7 @@
         <w:ind w:left="6480" w:hanging="360"/>
       </w:pPr>
       <w:rPr>
-        <w:rFonts w:ascii="Wingdings" w:hAnsi="Wingdings" w:hint="default"/>
+        <w:rFonts w:hint="default" w:ascii="Wingdings" w:hAnsi="Wingdings"/>
         <w:sz w:val="20"/>
       </w:rPr>
     </w:lvl>
@@ -3740,7 +3810,7 @@
         <w:ind w:left="720" w:hanging="360"/>
       </w:pPr>
       <w:rPr>
-        <w:rFonts w:ascii="Symbol" w:hAnsi="Symbol" w:hint="default"/>
+        <w:rFonts w:hint="default" w:ascii="Symbol" w:hAnsi="Symbol"/>
         <w:sz w:val="20"/>
       </w:rPr>
     </w:lvl>
@@ -3756,7 +3826,7 @@
         <w:ind w:left="1440" w:hanging="360"/>
       </w:pPr>
       <w:rPr>
-        <w:rFonts w:ascii="Courier New" w:hAnsi="Courier New" w:hint="default"/>
+        <w:rFonts w:hint="default" w:ascii="Courier New" w:hAnsi="Courier New"/>
         <w:sz w:val="20"/>
       </w:rPr>
     </w:lvl>
@@ -3772,7 +3842,7 @@
         <w:ind w:left="2160" w:hanging="360"/>
       </w:pPr>
       <w:rPr>
-        <w:rFonts w:ascii="Wingdings" w:hAnsi="Wingdings" w:hint="default"/>
+        <w:rFonts w:hint="default" w:ascii="Wingdings" w:hAnsi="Wingdings"/>
         <w:sz w:val="20"/>
       </w:rPr>
     </w:lvl>
@@ -3788,7 +3858,7 @@
         <w:ind w:left="2880" w:hanging="360"/>
       </w:pPr>
       <w:rPr>
-        <w:rFonts w:ascii="Wingdings" w:hAnsi="Wingdings" w:hint="default"/>
+        <w:rFonts w:hint="default" w:ascii="Wingdings" w:hAnsi="Wingdings"/>
         <w:sz w:val="20"/>
       </w:rPr>
     </w:lvl>
@@ -3804,7 +3874,7 @@
         <w:ind w:left="3600" w:hanging="360"/>
       </w:pPr>
       <w:rPr>
-        <w:rFonts w:ascii="Wingdings" w:hAnsi="Wingdings" w:hint="default"/>
+        <w:rFonts w:hint="default" w:ascii="Wingdings" w:hAnsi="Wingdings"/>
         <w:sz w:val="20"/>
       </w:rPr>
     </w:lvl>
@@ -3820,7 +3890,7 @@
         <w:ind w:left="4320" w:hanging="360"/>
       </w:pPr>
       <w:rPr>
-        <w:rFonts w:ascii="Wingdings" w:hAnsi="Wingdings" w:hint="default"/>
+        <w:rFonts w:hint="default" w:ascii="Wingdings" w:hAnsi="Wingdings"/>
         <w:sz w:val="20"/>
       </w:rPr>
     </w:lvl>
@@ -3836,7 +3906,7 @@
         <w:ind w:left="5040" w:hanging="360"/>
       </w:pPr>
       <w:rPr>
-        <w:rFonts w:ascii="Wingdings" w:hAnsi="Wingdings" w:hint="default"/>
+        <w:rFonts w:hint="default" w:ascii="Wingdings" w:hAnsi="Wingdings"/>
         <w:sz w:val="20"/>
       </w:rPr>
     </w:lvl>
@@ -3852,7 +3922,7 @@
         <w:ind w:left="5760" w:hanging="360"/>
       </w:pPr>
       <w:rPr>
-        <w:rFonts w:ascii="Wingdings" w:hAnsi="Wingdings" w:hint="default"/>
+        <w:rFonts w:hint="default" w:ascii="Wingdings" w:hAnsi="Wingdings"/>
         <w:sz w:val="20"/>
       </w:rPr>
     </w:lvl>
@@ -3868,7 +3938,7 @@
         <w:ind w:left="6480" w:hanging="360"/>
       </w:pPr>
       <w:rPr>
-        <w:rFonts w:ascii="Wingdings" w:hAnsi="Wingdings" w:hint="default"/>
+        <w:rFonts w:hint="default" w:ascii="Wingdings" w:hAnsi="Wingdings"/>
         <w:sz w:val="20"/>
       </w:rPr>
     </w:lvl>
@@ -4008,12 +4078,20 @@
 </w:numbering>
 </file>
 
+<file path=word/people.xml><?xml version="1.0" encoding="utf-8"?>
+<w15:people xmlns:mc="http://schemas.openxmlformats.org/markup-compatibility/2006" xmlns:w15="http://schemas.microsoft.com/office/word/2012/wordml" mc:Ignorable="w15">
+  <w15:person w15:author="Simon Hall">
+    <w15:presenceInfo w15:providerId="AD" w15:userId="S::simon.hall@datafuturists.com::cacc93bb-807b-437d-9985-894f10142ed9"/>
+  </w15:person>
+</w15:people>
+</file>
+
 <file path=word/styles.xml><?xml version="1.0" encoding="utf-8"?>
 <w:styles xmlns:mc="http://schemas.openxmlformats.org/markup-compatibility/2006" xmlns:r="http://schemas.openxmlformats.org/officeDocument/2006/relationships" xmlns:w="http://schemas.openxmlformats.org/wordprocessingml/2006/main" xmlns:w14="http://schemas.microsoft.com/office/word/2010/wordml" xmlns:w15="http://schemas.microsoft.com/office/word/2012/wordml" xmlns:w16cex="http://schemas.microsoft.com/office/word/2018/wordml/cex" xmlns:w16cid="http://schemas.microsoft.com/office/word/2016/wordml/cid" xmlns:w16="http://schemas.microsoft.com/office/word/2018/wordml" xmlns:w16du="http://schemas.microsoft.com/office/word/2023/wordml/word16du" xmlns:w16sdtdh="http://schemas.microsoft.com/office/word/2020/wordml/sdtdatahash" xmlns:w16sdtfl="http://schemas.microsoft.com/office/word/2024/wordml/sdtformatlock" xmlns:w16se="http://schemas.microsoft.com/office/word/2015/wordml/symex" mc:Ignorable="w14 w15 w16se w16cid w16 w16cex w16sdtdh w16sdtfl w16du">
   <w:docDefaults>
     <w:rPrDefault>
       <w:rPr>
-        <w:rFonts w:asciiTheme="minorHAnsi" w:eastAsiaTheme="minorHAnsi" w:hAnsiTheme="minorHAnsi" w:cstheme="minorBidi"/>
+        <w:rFonts w:asciiTheme="minorHAnsi" w:hAnsiTheme="minorHAnsi" w:eastAsiaTheme="minorHAnsi" w:cstheme="minorBidi"/>
         <w:kern w:val="2"/>
         <w:sz w:val="24"/>
         <w:szCs w:val="24"/>
@@ -4030,14 +4108,14 @@
   <w:latentStyles w:defLockedState="0" w:defUIPriority="99" w:defSemiHidden="0" w:defUnhideWhenUsed="0" w:defQFormat="0" w:count="376">
     <w:lsdException w:name="Normal" w:uiPriority="0" w:qFormat="1"/>
     <w:lsdException w:name="heading 1" w:uiPriority="9" w:qFormat="1"/>
-    <w:lsdException w:name="heading 2" w:semiHidden="1" w:uiPriority="9" w:unhideWhenUsed="1" w:qFormat="1"/>
-    <w:lsdException w:name="heading 3" w:semiHidden="1" w:uiPriority="9" w:unhideWhenUsed="1" w:qFormat="1"/>
-    <w:lsdException w:name="heading 4" w:semiHidden="1" w:uiPriority="9" w:unhideWhenUsed="1" w:qFormat="1"/>
-    <w:lsdException w:name="heading 5" w:semiHidden="1" w:uiPriority="9" w:unhideWhenUsed="1" w:qFormat="1"/>
-    <w:lsdException w:name="heading 6" w:semiHidden="1" w:uiPriority="9" w:unhideWhenUsed="1" w:qFormat="1"/>
-    <w:lsdException w:name="heading 7" w:semiHidden="1" w:uiPriority="9" w:unhideWhenUsed="1" w:qFormat="1"/>
-    <w:lsdException w:name="heading 8" w:semiHidden="1" w:uiPriority="9" w:unhideWhenUsed="1" w:qFormat="1"/>
-    <w:lsdException w:name="heading 9" w:semiHidden="1" w:uiPriority="9" w:unhideWhenUsed="1" w:qFormat="1"/>
+    <w:lsdException w:name="heading 2" w:uiPriority="9" w:semiHidden="1" w:unhideWhenUsed="1" w:qFormat="1"/>
+    <w:lsdException w:name="heading 3" w:uiPriority="9" w:semiHidden="1" w:unhideWhenUsed="1" w:qFormat="1"/>
+    <w:lsdException w:name="heading 4" w:uiPriority="9" w:semiHidden="1" w:unhideWhenUsed="1" w:qFormat="1"/>
+    <w:lsdException w:name="heading 5" w:uiPriority="9" w:semiHidden="1" w:unhideWhenUsed="1" w:qFormat="1"/>
+    <w:lsdException w:name="heading 6" w:uiPriority="9" w:semiHidden="1" w:unhideWhenUsed="1" w:qFormat="1"/>
+    <w:lsdException w:name="heading 7" w:uiPriority="9" w:semiHidden="1" w:unhideWhenUsed="1" w:qFormat="1"/>
+    <w:lsdException w:name="heading 8" w:uiPriority="9" w:semiHidden="1" w:unhideWhenUsed="1" w:qFormat="1"/>
+    <w:lsdException w:name="heading 9" w:uiPriority="9" w:semiHidden="1" w:unhideWhenUsed="1" w:qFormat="1"/>
     <w:lsdException w:name="index 1" w:semiHidden="1" w:unhideWhenUsed="1"/>
     <w:lsdException w:name="index 2" w:semiHidden="1" w:unhideWhenUsed="1"/>
     <w:lsdException w:name="index 3" w:semiHidden="1" w:unhideWhenUsed="1"/>
@@ -4047,22 +4125,22 @@
     <w:lsdException w:name="index 7" w:semiHidden="1" w:unhideWhenUsed="1"/>
     <w:lsdException w:name="index 8" w:semiHidden="1" w:unhideWhenUsed="1"/>
     <w:lsdException w:name="index 9" w:semiHidden="1" w:unhideWhenUsed="1"/>
-    <w:lsdException w:name="toc 1" w:semiHidden="1" w:uiPriority="39" w:unhideWhenUsed="1"/>
-    <w:lsdException w:name="toc 2" w:semiHidden="1" w:uiPriority="39" w:unhideWhenUsed="1"/>
-    <w:lsdException w:name="toc 3" w:semiHidden="1" w:uiPriority="39" w:unhideWhenUsed="1"/>
-    <w:lsdException w:name="toc 4" w:semiHidden="1" w:uiPriority="39" w:unhideWhenUsed="1"/>
-    <w:lsdException w:name="toc 5" w:semiHidden="1" w:uiPriority="39" w:unhideWhenUsed="1"/>
-    <w:lsdException w:name="toc 6" w:semiHidden="1" w:uiPriority="39" w:unhideWhenUsed="1"/>
-    <w:lsdException w:name="toc 7" w:semiHidden="1" w:uiPriority="39" w:unhideWhenUsed="1"/>
-    <w:lsdException w:name="toc 8" w:semiHidden="1" w:uiPriority="39" w:unhideWhenUsed="1"/>
-    <w:lsdException w:name="toc 9" w:semiHidden="1" w:uiPriority="39" w:unhideWhenUsed="1"/>
+    <w:lsdException w:name="toc 1" w:uiPriority="39" w:semiHidden="1" w:unhideWhenUsed="1"/>
+    <w:lsdException w:name="toc 2" w:uiPriority="39" w:semiHidden="1" w:unhideWhenUsed="1"/>
+    <w:lsdException w:name="toc 3" w:uiPriority="39" w:semiHidden="1" w:unhideWhenUsed="1"/>
+    <w:lsdException w:name="toc 4" w:uiPriority="39" w:semiHidden="1" w:unhideWhenUsed="1"/>
+    <w:lsdException w:name="toc 5" w:uiPriority="39" w:semiHidden="1" w:unhideWhenUsed="1"/>
+    <w:lsdException w:name="toc 6" w:uiPriority="39" w:semiHidden="1" w:unhideWhenUsed="1"/>
+    <w:lsdException w:name="toc 7" w:uiPriority="39" w:semiHidden="1" w:unhideWhenUsed="1"/>
+    <w:lsdException w:name="toc 8" w:uiPriority="39" w:semiHidden="1" w:unhideWhenUsed="1"/>
+    <w:lsdException w:name="toc 9" w:uiPriority="39" w:semiHidden="1" w:unhideWhenUsed="1"/>
     <w:lsdException w:name="Normal Indent" w:semiHidden="1" w:unhideWhenUsed="1"/>
     <w:lsdException w:name="footnote text" w:semiHidden="1" w:unhideWhenUsed="1"/>
     <w:lsdException w:name="annotation text" w:semiHidden="1" w:unhideWhenUsed="1"/>
     <w:lsdException w:name="header" w:semiHidden="1" w:unhideWhenUsed="1"/>
     <w:lsdException w:name="footer" w:semiHidden="1" w:unhideWhenUsed="1"/>
     <w:lsdException w:name="index heading" w:semiHidden="1" w:unhideWhenUsed="1"/>
-    <w:lsdException w:name="caption" w:semiHidden="1" w:uiPriority="35" w:unhideWhenUsed="1" w:qFormat="1"/>
+    <w:lsdException w:name="caption" w:uiPriority="35" w:semiHidden="1" w:unhideWhenUsed="1" w:qFormat="1"/>
     <w:lsdException w:name="table of figures" w:semiHidden="1" w:unhideWhenUsed="1"/>
     <w:lsdException w:name="envelope address" w:semiHidden="1" w:unhideWhenUsed="1"/>
     <w:lsdException w:name="envelope return" w:semiHidden="1" w:unhideWhenUsed="1"/>
@@ -4093,7 +4171,7 @@
     <w:lsdException w:name="Title" w:uiPriority="10" w:qFormat="1"/>
     <w:lsdException w:name="Closing" w:semiHidden="1" w:unhideWhenUsed="1"/>
     <w:lsdException w:name="Signature" w:semiHidden="1" w:unhideWhenUsed="1"/>
-    <w:lsdException w:name="Default Paragraph Font" w:semiHidden="1" w:uiPriority="1" w:unhideWhenUsed="1"/>
+    <w:lsdException w:name="Default Paragraph Font" w:uiPriority="1" w:semiHidden="1" w:unhideWhenUsed="1"/>
     <w:lsdException w:name="Body Text" w:semiHidden="1" w:unhideWhenUsed="1"/>
     <w:lsdException w:name="Body Text Indent" w:semiHidden="1" w:unhideWhenUsed="1"/>
     <w:lsdException w:name="List Continue" w:semiHidden="1" w:unhideWhenUsed="1"/>
@@ -4293,8 +4371,8 @@
     <w:lsdException w:name="Subtle Reference" w:uiPriority="31" w:qFormat="1"/>
     <w:lsdException w:name="Intense Reference" w:uiPriority="32" w:qFormat="1"/>
     <w:lsdException w:name="Book Title" w:uiPriority="33" w:qFormat="1"/>
-    <w:lsdException w:name="Bibliography" w:semiHidden="1" w:uiPriority="37" w:unhideWhenUsed="1"/>
-    <w:lsdException w:name="TOC Heading" w:semiHidden="1" w:uiPriority="39" w:unhideWhenUsed="1" w:qFormat="1"/>
+    <w:lsdException w:name="Bibliography" w:uiPriority="37" w:semiHidden="1" w:unhideWhenUsed="1"/>
+    <w:lsdException w:name="TOC Heading" w:uiPriority="39" w:semiHidden="1" w:unhideWhenUsed="1" w:qFormat="1"/>
     <w:lsdException w:name="Plain Table 1" w:uiPriority="41"/>
     <w:lsdException w:name="Plain Table 2" w:uiPriority="42"/>
     <w:lsdException w:name="Plain Table 3" w:uiPriority="43"/>
@@ -4405,7 +4483,7 @@
     <w:lsdException w:name="Unresolved Mention" w:semiHidden="1" w:unhideWhenUsed="1"/>
     <w:lsdException w:name="Smart Link" w:semiHidden="1" w:unhideWhenUsed="1"/>
   </w:latentStyles>
-  <w:style w:type="paragraph" w:default="1" w:styleId="Normal">
+  <w:style w:type="paragraph" w:styleId="Normal" w:default="1">
     <w:name w:val="Normal"/>
     <w:qFormat/>
   </w:style>
@@ -4424,7 +4502,7 @@
       <w:outlineLvl w:val="0"/>
     </w:pPr>
     <w:rPr>
-      <w:rFonts w:asciiTheme="majorHAnsi" w:eastAsiaTheme="majorEastAsia" w:hAnsiTheme="majorHAnsi" w:cstheme="majorBidi"/>
+      <w:rFonts w:asciiTheme="majorHAnsi" w:hAnsiTheme="majorHAnsi" w:eastAsiaTheme="majorEastAsia" w:cstheme="majorBidi"/>
       <w:color w:val="0F4761" w:themeColor="accent1" w:themeShade="BF"/>
       <w:sz w:val="40"/>
       <w:szCs w:val="40"/>
@@ -4447,7 +4525,7 @@
       <w:outlineLvl w:val="1"/>
     </w:pPr>
     <w:rPr>
-      <w:rFonts w:asciiTheme="majorHAnsi" w:eastAsiaTheme="majorEastAsia" w:hAnsiTheme="majorHAnsi" w:cstheme="majorBidi"/>
+      <w:rFonts w:asciiTheme="majorHAnsi" w:hAnsiTheme="majorHAnsi" w:eastAsiaTheme="majorEastAsia" w:cstheme="majorBidi"/>
       <w:color w:val="0F4761" w:themeColor="accent1" w:themeShade="BF"/>
       <w:sz w:val="32"/>
       <w:szCs w:val="32"/>
@@ -4608,13 +4686,13 @@
       <w:color w:val="272727" w:themeColor="text1" w:themeTint="D8"/>
     </w:rPr>
   </w:style>
-  <w:style w:type="character" w:default="1" w:styleId="DefaultParagraphFont">
+  <w:style w:type="character" w:styleId="DefaultParagraphFont" w:default="1">
     <w:name w:val="Default Paragraph Font"/>
     <w:uiPriority w:val="1"/>
     <w:semiHidden/>
     <w:unhideWhenUsed/>
   </w:style>
-  <w:style w:type="table" w:default="1" w:styleId="TableNormal">
+  <w:style w:type="table" w:styleId="TableNormal" w:default="1">
     <w:name w:val="Normal Table"/>
     <w:uiPriority w:val="99"/>
     <w:semiHidden/>
@@ -4629,26 +4707,26 @@
       </w:tblCellMar>
     </w:tblPr>
   </w:style>
-  <w:style w:type="numbering" w:default="1" w:styleId="NoList">
+  <w:style w:type="numbering" w:styleId="NoList" w:default="1">
     <w:name w:val="No List"/>
     <w:uiPriority w:val="99"/>
     <w:semiHidden/>
     <w:unhideWhenUsed/>
   </w:style>
-  <w:style w:type="character" w:customStyle="1" w:styleId="Heading1Char">
+  <w:style w:type="character" w:styleId="Heading1Char" w:customStyle="1">
     <w:name w:val="Heading 1 Char"/>
     <w:basedOn w:val="DefaultParagraphFont"/>
     <w:link w:val="Heading1"/>
     <w:uiPriority w:val="9"/>
     <w:rsid w:val="00C53FAE"/>
     <w:rPr>
-      <w:rFonts w:asciiTheme="majorHAnsi" w:eastAsiaTheme="majorEastAsia" w:hAnsiTheme="majorHAnsi" w:cstheme="majorBidi"/>
+      <w:rFonts w:asciiTheme="majorHAnsi" w:hAnsiTheme="majorHAnsi" w:eastAsiaTheme="majorEastAsia" w:cstheme="majorBidi"/>
       <w:color w:val="0F4761" w:themeColor="accent1" w:themeShade="BF"/>
       <w:sz w:val="40"/>
       <w:szCs w:val="40"/>
     </w:rPr>
   </w:style>
-  <w:style w:type="character" w:customStyle="1" w:styleId="Heading2Char">
+  <w:style w:type="character" w:styleId="Heading2Char" w:customStyle="1">
     <w:name w:val="Heading 2 Char"/>
     <w:basedOn w:val="DefaultParagraphFont"/>
     <w:link w:val="Heading2"/>
@@ -4656,13 +4734,13 @@
     <w:semiHidden/>
     <w:rsid w:val="00C53FAE"/>
     <w:rPr>
-      <w:rFonts w:asciiTheme="majorHAnsi" w:eastAsiaTheme="majorEastAsia" w:hAnsiTheme="majorHAnsi" w:cstheme="majorBidi"/>
+      <w:rFonts w:asciiTheme="majorHAnsi" w:hAnsiTheme="majorHAnsi" w:eastAsiaTheme="majorEastAsia" w:cstheme="majorBidi"/>
       <w:color w:val="0F4761" w:themeColor="accent1" w:themeShade="BF"/>
       <w:sz w:val="32"/>
       <w:szCs w:val="32"/>
     </w:rPr>
   </w:style>
-  <w:style w:type="character" w:customStyle="1" w:styleId="Heading3Char">
+  <w:style w:type="character" w:styleId="Heading3Char" w:customStyle="1">
     <w:name w:val="Heading 3 Char"/>
     <w:basedOn w:val="DefaultParagraphFont"/>
     <w:link w:val="Heading3"/>
@@ -4676,7 +4754,7 @@
       <w:szCs w:val="28"/>
     </w:rPr>
   </w:style>
-  <w:style w:type="character" w:customStyle="1" w:styleId="Heading4Char">
+  <w:style w:type="character" w:styleId="Heading4Char" w:customStyle="1">
     <w:name w:val="Heading 4 Char"/>
     <w:basedOn w:val="DefaultParagraphFont"/>
     <w:link w:val="Heading4"/>
@@ -4690,7 +4768,7 @@
       <w:color w:val="0F4761" w:themeColor="accent1" w:themeShade="BF"/>
     </w:rPr>
   </w:style>
-  <w:style w:type="character" w:customStyle="1" w:styleId="Heading5Char">
+  <w:style w:type="character" w:styleId="Heading5Char" w:customStyle="1">
     <w:name w:val="Heading 5 Char"/>
     <w:basedOn w:val="DefaultParagraphFont"/>
     <w:link w:val="Heading5"/>
@@ -4702,7 +4780,7 @@
       <w:color w:val="0F4761" w:themeColor="accent1" w:themeShade="BF"/>
     </w:rPr>
   </w:style>
-  <w:style w:type="character" w:customStyle="1" w:styleId="Heading6Char">
+  <w:style w:type="character" w:styleId="Heading6Char" w:customStyle="1">
     <w:name w:val="Heading 6 Char"/>
     <w:basedOn w:val="DefaultParagraphFont"/>
     <w:link w:val="Heading6"/>
@@ -4716,7 +4794,7 @@
       <w:color w:val="595959" w:themeColor="text1" w:themeTint="A6"/>
     </w:rPr>
   </w:style>
-  <w:style w:type="character" w:customStyle="1" w:styleId="Heading7Char">
+  <w:style w:type="character" w:styleId="Heading7Char" w:customStyle="1">
     <w:name w:val="Heading 7 Char"/>
     <w:basedOn w:val="DefaultParagraphFont"/>
     <w:link w:val="Heading7"/>
@@ -4728,7 +4806,7 @@
       <w:color w:val="595959" w:themeColor="text1" w:themeTint="A6"/>
     </w:rPr>
   </w:style>
-  <w:style w:type="character" w:customStyle="1" w:styleId="Heading8Char">
+  <w:style w:type="character" w:styleId="Heading8Char" w:customStyle="1">
     <w:name w:val="Heading 8 Char"/>
     <w:basedOn w:val="DefaultParagraphFont"/>
     <w:link w:val="Heading8"/>
@@ -4742,7 +4820,7 @@
       <w:color w:val="272727" w:themeColor="text1" w:themeTint="D8"/>
     </w:rPr>
   </w:style>
-  <w:style w:type="character" w:customStyle="1" w:styleId="Heading9Char">
+  <w:style w:type="character" w:styleId="Heading9Char" w:customStyle="1">
     <w:name w:val="Heading 9 Char"/>
     <w:basedOn w:val="DefaultParagraphFont"/>
     <w:link w:val="Heading9"/>
@@ -4767,21 +4845,21 @@
       <w:contextualSpacing/>
     </w:pPr>
     <w:rPr>
-      <w:rFonts w:asciiTheme="majorHAnsi" w:eastAsiaTheme="majorEastAsia" w:hAnsiTheme="majorHAnsi" w:cstheme="majorBidi"/>
+      <w:rFonts w:asciiTheme="majorHAnsi" w:hAnsiTheme="majorHAnsi" w:eastAsiaTheme="majorEastAsia" w:cstheme="majorBidi"/>
       <w:spacing w:val="-10"/>
       <w:kern w:val="28"/>
       <w:sz w:val="56"/>
       <w:szCs w:val="56"/>
     </w:rPr>
   </w:style>
-  <w:style w:type="character" w:customStyle="1" w:styleId="TitleChar">
+  <w:style w:type="character" w:styleId="TitleChar" w:customStyle="1">
     <w:name w:val="Title Char"/>
     <w:basedOn w:val="DefaultParagraphFont"/>
     <w:link w:val="Title"/>
     <w:uiPriority w:val="10"/>
     <w:rsid w:val="00C53FAE"/>
     <w:rPr>
-      <w:rFonts w:asciiTheme="majorHAnsi" w:eastAsiaTheme="majorEastAsia" w:hAnsiTheme="majorHAnsi" w:cstheme="majorBidi"/>
+      <w:rFonts w:asciiTheme="majorHAnsi" w:hAnsiTheme="majorHAnsi" w:eastAsiaTheme="majorEastAsia" w:cstheme="majorBidi"/>
       <w:spacing w:val="-10"/>
       <w:kern w:val="28"/>
       <w:sz w:val="56"/>
@@ -4809,7 +4887,7 @@
       <w:szCs w:val="28"/>
     </w:rPr>
   </w:style>
-  <w:style w:type="character" w:customStyle="1" w:styleId="SubtitleChar">
+  <w:style w:type="character" w:styleId="SubtitleChar" w:customStyle="1">
     <w:name w:val="Subtitle Char"/>
     <w:basedOn w:val="DefaultParagraphFont"/>
     <w:link w:val="Subtitle"/>
@@ -4841,7 +4919,7 @@
       <w:color w:val="404040" w:themeColor="text1" w:themeTint="BF"/>
     </w:rPr>
   </w:style>
-  <w:style w:type="character" w:customStyle="1" w:styleId="QuoteChar">
+  <w:style w:type="character" w:styleId="QuoteChar" w:customStyle="1">
     <w:name w:val="Quote Char"/>
     <w:basedOn w:val="DefaultParagraphFont"/>
     <w:link w:val="Quote"/>
@@ -4886,8 +4964,8 @@
     <w:rsid w:val="00C53FAE"/>
     <w:pPr>
       <w:pBdr>
-        <w:top w:val="single" w:sz="4" w:space="10" w:color="0F4761" w:themeColor="accent1" w:themeShade="BF"/>
-        <w:bottom w:val="single" w:sz="4" w:space="10" w:color="0F4761" w:themeColor="accent1" w:themeShade="BF"/>
+        <w:top w:val="single" w:color="0F4761" w:themeColor="accent1" w:themeShade="BF" w:sz="4" w:space="10"/>
+        <w:bottom w:val="single" w:color="0F4761" w:themeColor="accent1" w:themeShade="BF" w:sz="4" w:space="10"/>
       </w:pBdr>
       <w:spacing w:before="360" w:after="360"/>
       <w:ind w:left="864" w:right="864"/>
@@ -4899,7 +4977,7 @@
       <w:color w:val="0F4761" w:themeColor="accent1" w:themeShade="BF"/>
     </w:rPr>
   </w:style>
-  <w:style w:type="character" w:customStyle="1" w:styleId="IntenseQuoteChar">
+  <w:style w:type="character" w:styleId="IntenseQuoteChar" w:customStyle="1">
     <w:name w:val="Intense Quote Char"/>
     <w:basedOn w:val="DefaultParagraphFont"/>
     <w:link w:val="IntenseQuote"/>
@@ -4935,12 +5013,12 @@
     </w:pPr>
     <w:tblPr>
       <w:tblBorders>
-        <w:top w:val="single" w:sz="4" w:space="0" w:color="BFBFBF" w:themeColor="background1" w:themeShade="BF"/>
-        <w:left w:val="single" w:sz="4" w:space="0" w:color="BFBFBF" w:themeColor="background1" w:themeShade="BF"/>
-        <w:bottom w:val="single" w:sz="4" w:space="0" w:color="BFBFBF" w:themeColor="background1" w:themeShade="BF"/>
-        <w:right w:val="single" w:sz="4" w:space="0" w:color="BFBFBF" w:themeColor="background1" w:themeShade="BF"/>
-        <w:insideH w:val="single" w:sz="4" w:space="0" w:color="BFBFBF" w:themeColor="background1" w:themeShade="BF"/>
-        <w:insideV w:val="single" w:sz="4" w:space="0" w:color="BFBFBF" w:themeColor="background1" w:themeShade="BF"/>
+        <w:top w:val="single" w:color="BFBFBF" w:themeColor="background1" w:themeShade="BF" w:sz="4" w:space="0"/>
+        <w:left w:val="single" w:color="BFBFBF" w:themeColor="background1" w:themeShade="BF" w:sz="4" w:space="0"/>
+        <w:bottom w:val="single" w:color="BFBFBF" w:themeColor="background1" w:themeShade="BF" w:sz="4" w:space="0"/>
+        <w:right w:val="single" w:color="BFBFBF" w:themeColor="background1" w:themeShade="BF" w:sz="4" w:space="0"/>
+        <w:insideH w:val="single" w:color="BFBFBF" w:themeColor="background1" w:themeShade="BF" w:sz="4" w:space="0"/>
+        <w:insideV w:val="single" w:color="BFBFBF" w:themeColor="background1" w:themeShade="BF" w:sz="4" w:space="0"/>
       </w:tblBorders>
     </w:tblPr>
   </w:style>
@@ -4948,7 +5026,7 @@
 </file>
 
 <file path=word/theme/theme1.xml><?xml version="1.0" encoding="utf-8"?>
-<a:theme xmlns:a="http://schemas.openxmlformats.org/drawingml/2006/main" name="Office Theme">
+<a:theme xmlns:a="http://schemas.openxmlformats.org/drawingml/2006/main" xmlns:thm15="http://schemas.microsoft.com/office/thememl/2012/main" name="Office Theme">
   <a:themeElements>
     <a:clrScheme name="Office">
       <a:dk1>

</xml_diff>

<commit_message>
added look-up tables for cat, hist, source, user
</commit_message>
<xml_diff>
--- a/Person Alert Codes Guidance v1.1.docx
+++ b/Person Alert Codes Guidance v1.1.docx
@@ -506,18 +506,18 @@
     <w:tbl>
       <w:tblPr>
         <w:tblStyle w:val="TableGridLight"/>
-        <w:tblW w:w="0" w:type="auto"/>
+        <w:tblW w:w="9016" w:type="dxa"/>
         <w:tblLook w:val="04A0" w:firstRow="1" w:lastRow="0" w:firstColumn="1" w:lastColumn="0" w:noHBand="0" w:noVBand="1"/>
       </w:tblPr>
       <w:tblGrid>
-        <w:gridCol w:w="1898"/>
-        <w:gridCol w:w="936"/>
-        <w:gridCol w:w="6182"/>
+        <w:gridCol w:w="1995"/>
+        <w:gridCol w:w="1110"/>
+        <w:gridCol w:w="5911"/>
       </w:tblGrid>
       <w:tr>
         <w:tc>
           <w:tcPr>
-            <w:tcW w:w="0" w:type="auto"/>
+            <w:tcW w:w="1995" w:type="dxa"/>
             <w:tcMar/>
             <w:hideMark/>
           </w:tcPr>
@@ -539,7 +539,7 @@
         </w:tc>
         <w:tc>
           <w:tcPr>
-            <w:tcW w:w="765" w:type="dxa"/>
+            <w:tcW w:w="1110" w:type="dxa"/>
             <w:tcMar/>
             <w:hideMark/>
           </w:tcPr>
@@ -561,7 +561,7 @@
         </w:tc>
         <w:tc>
           <w:tcPr>
-            <w:tcW w:w="6429" w:type="dxa"/>
+            <w:tcW w:w="5911" w:type="dxa"/>
             <w:tcMar/>
             <w:hideMark/>
           </w:tcPr>
@@ -585,7 +585,7 @@
       <w:tr>
         <w:tc>
           <w:tcPr>
-            <w:tcW w:w="0" w:type="auto"/>
+            <w:tcW w:w="1995" w:type="dxa"/>
             <w:tcMar/>
             <w:hideMark/>
           </w:tcPr>
@@ -597,7 +597,7 @@
         </w:tc>
         <w:tc>
           <w:tcPr>
-            <w:tcW w:w="765" w:type="dxa"/>
+            <w:tcW w:w="1110" w:type="dxa"/>
             <w:tcMar/>
             <w:hideMark/>
           </w:tcPr>
@@ -609,7 +609,7 @@
         </w:tc>
         <w:tc>
           <w:tcPr>
-            <w:tcW w:w="6429" w:type="dxa"/>
+            <w:tcW w:w="5911" w:type="dxa"/>
             <w:tcMar/>
             <w:hideMark/>
           </w:tcPr>
@@ -623,7 +623,7 @@
       <w:tr>
         <w:tc>
           <w:tcPr>
-            <w:tcW w:w="0" w:type="auto"/>
+            <w:tcW w:w="1995" w:type="dxa"/>
             <w:tcMar/>
             <w:hideMark/>
           </w:tcPr>
@@ -635,7 +635,7 @@
         </w:tc>
         <w:tc>
           <w:tcPr>
-            <w:tcW w:w="765" w:type="dxa"/>
+            <w:tcW w:w="1110" w:type="dxa"/>
             <w:tcMar/>
             <w:hideMark/>
           </w:tcPr>
@@ -647,7 +647,7 @@
         </w:tc>
         <w:tc>
           <w:tcPr>
-            <w:tcW w:w="6429" w:type="dxa"/>
+            <w:tcW w:w="5911" w:type="dxa"/>
             <w:tcMar/>
             <w:hideMark/>
           </w:tcPr>
@@ -661,7 +661,7 @@
       <w:tr>
         <w:tc>
           <w:tcPr>
-            <w:tcW w:w="0" w:type="auto"/>
+            <w:tcW w:w="1995" w:type="dxa"/>
             <w:tcMar/>
             <w:hideMark/>
           </w:tcPr>
@@ -673,7 +673,7 @@
         </w:tc>
         <w:tc>
           <w:tcPr>
-            <w:tcW w:w="765" w:type="dxa"/>
+            <w:tcW w:w="1110" w:type="dxa"/>
             <w:tcMar/>
             <w:hideMark/>
           </w:tcPr>
@@ -685,7 +685,7 @@
         </w:tc>
         <w:tc>
           <w:tcPr>
-            <w:tcW w:w="6429" w:type="dxa"/>
+            <w:tcW w:w="5911" w:type="dxa"/>
             <w:tcMar/>
             <w:hideMark/>
           </w:tcPr>
@@ -699,7 +699,7 @@
       <w:tr>
         <w:tc>
           <w:tcPr>
-            <w:tcW w:w="0" w:type="auto"/>
+            <w:tcW w:w="1995" w:type="dxa"/>
             <w:tcMar/>
             <w:hideMark/>
           </w:tcPr>
@@ -711,7 +711,7 @@
         </w:tc>
         <w:tc>
           <w:tcPr>
-            <w:tcW w:w="765" w:type="dxa"/>
+            <w:tcW w:w="1110" w:type="dxa"/>
             <w:tcMar/>
             <w:hideMark/>
           </w:tcPr>
@@ -723,7 +723,7 @@
         </w:tc>
         <w:tc>
           <w:tcPr>
-            <w:tcW w:w="6429" w:type="dxa"/>
+            <w:tcW w:w="5911" w:type="dxa"/>
             <w:tcMar/>
             <w:hideMark/>
           </w:tcPr>
@@ -737,12 +737,13 @@
       <w:tr>
         <w:tc>
           <w:tcPr>
-            <w:tcW w:w="0" w:type="auto"/>
+            <w:tcW w:w="1995" w:type="dxa"/>
             <w:tcMar/>
             <w:hideMark/>
           </w:tcPr>
           <w:p w14:noSpellErr="1">
             <w:commentRangeStart w:id="1987956934"/>
+            <w:commentRangeStart w:id="731747746"/>
             <w:r>
               <w:rPr/>
               <w:t>Mental Health</w:t>
@@ -751,15 +752,11 @@
         </w:tc>
         <w:tc>
           <w:tcPr>
-            <w:tcW w:w="765" w:type="dxa"/>
+            <w:tcW w:w="1110" w:type="dxa"/>
             <w:tcMar/>
             <w:hideMark/>
           </w:tcPr>
-          <w:p w14:noSpellErr="1">
-            <w:r>
-              <w:rPr/>
-              <w:t>VUL</w:t>
-            </w:r>
+          <w:p>
             <w:commentRangeEnd w:id="1987956934"/>
             <w:r>
               <w:rPr>
@@ -767,11 +764,22 @@
               </w:rPr>
               <w:commentReference w:id="1987956934"/>
             </w:r>
+            <w:commentRangeEnd w:id="731747746"/>
+            <w:r>
+              <w:rPr>
+                <w:rStyle w:val="CommentReference"/>
+              </w:rPr>
+              <w:commentReference w:id="731747746"/>
+            </w:r>
+            <w:r>
+              <w:rPr/>
+              <w:t>MH</w:t>
+            </w:r>
           </w:p>
         </w:tc>
         <w:tc>
           <w:tcPr>
-            <w:tcW w:w="6429" w:type="dxa"/>
+            <w:tcW w:w="5911" w:type="dxa"/>
             <w:tcMar/>
             <w:hideMark/>
           </w:tcPr>
@@ -785,7 +793,7 @@
       <w:tr>
         <w:tc>
           <w:tcPr>
-            <w:tcW w:w="0" w:type="auto"/>
+            <w:tcW w:w="1995" w:type="dxa"/>
             <w:tcMar/>
             <w:hideMark/>
           </w:tcPr>
@@ -797,7 +805,7 @@
         </w:tc>
         <w:tc>
           <w:tcPr>
-            <w:tcW w:w="765" w:type="dxa"/>
+            <w:tcW w:w="1110" w:type="dxa"/>
             <w:tcMar/>
             <w:hideMark/>
           </w:tcPr>
@@ -809,7 +817,7 @@
         </w:tc>
         <w:tc>
           <w:tcPr>
-            <w:tcW w:w="6429" w:type="dxa"/>
+            <w:tcW w:w="5911" w:type="dxa"/>
             <w:tcMar/>
             <w:hideMark/>
           </w:tcPr>
@@ -1983,24 +1991,43 @@
       </w:r>
     </w:p>
   </w:comment>
+  <w:comment xmlns:w="http://schemas.openxmlformats.org/wordprocessingml/2006/main" w:initials="EI" w:author="Elena Iurco" w:date="2025-07-29T14:35:49" w:id="731747746">
+    <w:p xmlns:w14="http://schemas.microsoft.com/office/word/2010/wordml" xmlns:w="http://schemas.openxmlformats.org/wordprocessingml/2006/main">
+      <w:pPr>
+        <w:pStyle w:val="CommentText"/>
+      </w:pPr>
+      <w:r>
+        <w:rPr>
+          <w:rStyle w:val="CommentReference"/>
+        </w:rPr>
+        <w:annotationRef/>
+      </w:r>
+      <w:r>
+        <w:t>this was changed in the actual codes, thank you for pointing it out.</w:t>
+      </w:r>
+    </w:p>
+  </w:comment>
 </w:comments>
 </file>
 
 <file path=word/commentsExtended.xml><?xml version="1.0" encoding="utf-8"?>
 <w15:commentsEx xmlns:mc="http://schemas.openxmlformats.org/markup-compatibility/2006" xmlns:w15="http://schemas.microsoft.com/office/word/2012/wordml" mc:Ignorable="w15">
   <w15:commentEx w15:done="0" w15:paraId="1A2BA9F3"/>
+  <w15:commentEx w15:done="0" w15:paraId="6386917D" w15:paraIdParent="1A2BA9F3"/>
 </w15:commentsEx>
 </file>
 
 <file path=word/commentsExtensible.xml><?xml version="1.0" encoding="utf-8"?>
 <w16cex:commentsExtensible xmlns:w16="http://schemas.microsoft.com/office/word/2018/wordml" xmlns:w16cex="http://schemas.microsoft.com/office/word/2018/wordml/cex" xmlns:mc="http://schemas.openxmlformats.org/markup-compatibility/2006" mc:Ignorable="w16 w16cex">
   <w16cex:commentExtensible w16cex:durableId="15497FA0" w16cex:dateUtc="2025-07-29T12:44:35.061Z"/>
+  <w16cex:commentExtensible w16cex:durableId="76DAB892" w16cex:dateUtc="2025-07-29T13:35:49.328Z"/>
 </w16cex:commentsExtensible>
 </file>
 
 <file path=word/commentsIds.xml><?xml version="1.0" encoding="utf-8"?>
 <w16cid:commentsIds xmlns:mc="http://schemas.openxmlformats.org/markup-compatibility/2006" xmlns:w16cid="http://schemas.microsoft.com/office/word/2016/wordml/cid" mc:Ignorable="w16cid">
   <w16cid:commentId w16cid:paraId="1A2BA9F3" w16cid:durableId="15497FA0"/>
+  <w16cid:commentId w16cid:paraId="6386917D" w16cid:durableId="76DAB892"/>
 </w16cid:commentsIds>
 </file>
 
@@ -4082,6 +4109,9 @@
 <w15:people xmlns:mc="http://schemas.openxmlformats.org/markup-compatibility/2006" xmlns:w15="http://schemas.microsoft.com/office/word/2012/wordml" mc:Ignorable="w15">
   <w15:person w15:author="Simon Hall">
     <w15:presenceInfo w15:providerId="AD" w15:userId="S::simon.hall@datafuturists.com::cacc93bb-807b-437d-9985-894f10142ed9"/>
+  </w15:person>
+  <w15:person w15:author="Elena Iurco">
+    <w15:presenceInfo w15:providerId="AD" w15:userId="S::elena.iurco@datafuturists.com::08ee9b9c-5173-474e-9d9c-c2bbce6c6414"/>
   </w15:person>
 </w15:people>
 </file>

</xml_diff>